<commit_message>
icon, little bugs of attributes
</commit_message>
<xml_diff>
--- a/templates/documents/presenceletter.docx
+++ b/templates/documents/presenceletter.docx
@@ -27,7 +27,7 @@
       </w:pPr>
       <w:proofErr w:type="spellStart"/>
       <w:r>
-        <w:t>nameattribute</w:t>
+        <w:t>nameattr</w:t>
       </w:r>
       <w:proofErr w:type="spellEnd"/>
     </w:p>
@@ -167,7 +167,7 @@
             <v:stroke joinstyle="miter"/>
             <v:path gradientshapeok="t" o:connecttype="rect"/>
           </v:shapetype>
-          <v:shape id="Textfeld 229" o:spid="_x0000_s1027" type="#_x0000_t202" style="position:absolute;margin-left:416.25pt;margin-top:128.25pt;width:151.5pt;height:103.5pt;z-index:1;visibility:visible;mso-wrap-style:square;mso-width-percent:0;mso-height-percent:0;mso-wrap-distance-left:9pt;mso-wrap-distance-top:0;mso-wrap-distance-right:9pt;mso-wrap-distance-bottom:0;mso-position-horizontal:absolute;mso-position-horizontal-relative:page;mso-position-vertical:absolute;mso-position-vertical-relative:page;mso-width-percent:0;mso-height-percent:0;mso-width-relative:margin;mso-height-relative:margin;v-text-anchor:top" o:gfxdata="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" filled="f" stroked="f" strokeweight=".5pt">
+          <v:shape id="Textfeld 229" o:spid="_x0000_s1027" type="#_x0000_t202" alt="" style="position:absolute;margin-left:416.25pt;margin-top:128.25pt;width:151.5pt;height:103.5pt;z-index:1;visibility:visible;mso-wrap-style:square;mso-wrap-edited:f;mso-width-percent:0;mso-height-percent:0;mso-wrap-distance-left:9pt;mso-wrap-distance-top:0;mso-wrap-distance-right:9pt;mso-wrap-distance-bottom:0;mso-position-horizontal:absolute;mso-position-horizontal-relative:page;mso-position-vertical:absolute;mso-position-vertical-relative:page;mso-width-percent:0;mso-height-percent:0;mso-width-relative:margin;mso-height-relative:margin;v-text-anchor:top" filled="f" stroked="f" strokeweight=".5pt">
             <v:textbox inset="0,0,0,0">
               <w:txbxContent>
                 <w:p>
@@ -693,26 +693,66 @@
         </w:rPr>
         <w:t xml:space="preserve">Schmalkalden University of Applied Sciences is an attendance university. As a rule, our courses take place on the university campus and are not generally offered digitally. Examinations also regularly take place on site. In order to start studying, it is necessary to physically enter our campus in the </w:t>
       </w:r>
+      <w:r>
+        <w:rPr>
+          <w:lang w:val="en-GB"/>
+        </w:rPr>
+        <w:t>semesterattr</w:t>
+      </w:r>
+      <w:r>
+        <w:rPr>
+          <w:lang w:val="en-GB"/>
+        </w:rPr>
+        <w:t>ibute</w:t>
+      </w:r>
+      <w:r>
+        <w:rPr>
+          <w:lang w:val="en-GB"/>
+        </w:rPr>
+        <w:t xml:space="preserve"> semester </w:t>
+      </w:r>
       <w:proofErr w:type="spellStart"/>
       <w:r>
         <w:rPr>
           <w:lang w:val="en-GB"/>
         </w:rPr>
-        <w:t>semesterattr</w:t>
+        <w:t>yearsattr</w:t>
       </w:r>
       <w:proofErr w:type="spellEnd"/>
       <w:r>
         <w:rPr>
           <w:lang w:val="en-GB"/>
         </w:rPr>
-        <w:t xml:space="preserve"> semester </w:t>
+        <w:t>.</w:t>
+      </w:r>
+    </w:p>
+    <w:p>
+      <w:pPr>
+        <w:pStyle w:val="PlainText"/>
+        <w:rPr>
+          <w:lang w:val="en-GB"/>
+        </w:rPr>
+      </w:pPr>
+    </w:p>
+    <w:p>
+      <w:pPr>
+        <w:pStyle w:val="PlainText"/>
+        <w:rPr>
+          <w:lang w:val="en-GB"/>
+        </w:rPr>
+      </w:pPr>
+      <w:r>
+        <w:rPr>
+          <w:lang w:val="en-GB"/>
+        </w:rPr>
+        <w:t>This proof is only valid in connection with the admission or invitation letter. If you are arriving from abroad, please also note any applicable isolation and registration requirements. Further information is currently available on our website www.hs-sm.de/</w:t>
       </w:r>
       <w:proofErr w:type="spellStart"/>
       <w:r>
         <w:rPr>
           <w:lang w:val="en-GB"/>
         </w:rPr>
-        <w:t>yearsattr</w:t>
+        <w:t>en</w:t>
       </w:r>
       <w:proofErr w:type="spellEnd"/>
       <w:r>
@@ -721,56 +761,12 @@
         </w:rPr>
         <w:t>.</w:t>
       </w:r>
-    </w:p>
-    <w:p>
-      <w:pPr>
-        <w:pStyle w:val="PlainText"/>
-        <w:rPr>
-          <w:lang w:val="en-GB"/>
-        </w:rPr>
-      </w:pPr>
-    </w:p>
-    <w:p>
-      <w:pPr>
-        <w:pStyle w:val="PlainText"/>
-        <w:rPr>
-          <w:lang w:val="en-GB"/>
-        </w:rPr>
-      </w:pPr>
-      <w:r>
-        <w:rPr>
-          <w:lang w:val="en-GB"/>
-        </w:rPr>
-        <w:t xml:space="preserve">This proof is only valid in connection with the admission or invitation letter. If you are arriving from abroad, please also note any applicable isolation and registration requirements. Further information is currently available on our website </w:t>
-      </w:r>
-      <w:proofErr w:type="gramStart"/>
-      <w:r>
-        <w:rPr>
-          <w:lang w:val="en-GB"/>
-        </w:rPr>
-        <w:t>www.hs-sm.de/</w:t>
-      </w:r>
-      <w:proofErr w:type="spellStart"/>
-      <w:r>
-        <w:rPr>
-          <w:lang w:val="en-GB"/>
-        </w:rPr>
-        <w:t>en</w:t>
-      </w:r>
-      <w:proofErr w:type="spellEnd"/>
       <w:r>
         <w:rPr>
           <w:lang w:val="en-GB"/>
         </w:rPr>
         <w:t>.</w:t>
       </w:r>
-      <w:r>
-        <w:rPr>
-          <w:lang w:val="en-GB"/>
-        </w:rPr>
-        <w:t>.</w:t>
-      </w:r>
-      <w:proofErr w:type="gramEnd"/>
       <w:r>
         <w:rPr>
           <w:lang w:val="en-GB"/>

</xml_diff>